<commit_message>
fix (tuan 4): them ke hoach dau tu
</commit_message>
<xml_diff>
--- a/tuan 4.docx
+++ b/tuan 4.docx
@@ -50,11 +50,11 @@
         <w:rPr>
           <w:lang w:val="vi-VN"/>
         </w:rPr>
-        <w:object w:dxaOrig="7672" w:dyaOrig="3073" w14:anchorId="6D0E89B8">
-          <v:shape id="_x0000_i1042" type="#_x0000_t75" style="width:383.45pt;height:153.8pt" o:ole="">
+        <w:object w:dxaOrig="7512" w:dyaOrig="3036" w14:anchorId="6D0E89B8">
+          <v:shape id="_x0000_i1061" type="#_x0000_t75" style="width:375.8pt;height:152.2pt" o:ole="">
             <v:imagedata r:id="rId8" o:title=""/>
           </v:shape>
-          <o:OLEObject Type="Link" ProgID="Excel.Sheet.12" ShapeID="_x0000_i1042" DrawAspect="Content" r:id="rId9" UpdateMode="Always">
+          <o:OLEObject Type="Link" ProgID="Excel.Sheet.12" ShapeID="_x0000_i1061" DrawAspect="Content" r:id="rId9" UpdateMode="Always">
             <o:LinkType>EnhancedMetaFile</o:LinkType>
             <o:LockedField>false</o:LockedField>
           </o:OLEObject>
@@ -70,7 +70,19 @@
         <w:rPr>
           <w:lang w:val="vi-VN"/>
         </w:rPr>
-        <w:instrText xml:space="preserve"> LINK Excel.Sheet.12 "C:\\Users\\pc\\Desktop\\khoi nghiep\\du tinh.xlsx" "đầu tư ban đầu!R1C1:R7C2" \a \f 5 \h  \* MERGEFORMAT </w:instrText>
+        <w:instrText xml:space="preserve"> LINK </w:instrText>
+      </w:r>
+      <w:r>
+        <w:rPr>
+          <w:lang w:val="vi-VN"/>
+        </w:rPr>
+        <w:instrText xml:space="preserve">Excel.Sheet.12 "C:\\Users\\pc\\Desktop\\khoi nghiep\\du tinh.xlsx" "đầu tư ban đầu!R1C1:R7C2" </w:instrText>
+      </w:r>
+      <w:r>
+        <w:rPr>
+          <w:lang w:val="vi-VN"/>
+        </w:rPr>
+        <w:instrText xml:space="preserve">\a \f 5 \h  \* MERGEFORMAT </w:instrText>
       </w:r>
       <w:r>
         <w:rPr>
@@ -78,6 +90,16 @@
         </w:rPr>
         <w:fldChar w:fldCharType="separate"/>
       </w:r>
+    </w:p>
+    <w:p>
+      <w:pPr>
+        <w:ind w:firstLine="0"/>
+        <w:rPr>
+          <w:sz w:val="2"/>
+          <w:szCs w:val="2"/>
+          <w:shd w:val="clear" w:color="auto" w:fill="auto"/>
+        </w:rPr>
+      </w:pPr>
       <w:r>
         <w:rPr>
           <w:lang w:val="vi-VN"/>
@@ -110,11 +132,11 @@
         <w:rPr>
           <w:lang w:val="vi-VN"/>
         </w:rPr>
-        <w:object w:dxaOrig="7206" w:dyaOrig="2637" w14:anchorId="4159001E">
-          <v:shape id="_x0000_i1056" type="#_x0000_t75" style="width:360.55pt;height:132pt" o:ole="">
+        <w:object w:dxaOrig="7056" w:dyaOrig="2604" w14:anchorId="4159001E">
+          <v:shape id="_x0000_i1063" type="#_x0000_t75" style="width:352.9pt;height:130.35pt" o:ole="">
             <v:imagedata r:id="rId10" o:title=""/>
           </v:shape>
-          <o:OLEObject Type="Link" ProgID="Excel.Sheet.12" ShapeID="_x0000_i1056" DrawAspect="Content" r:id="rId11" UpdateMode="Always">
+          <o:OLEObject Type="Link" ProgID="Excel.Sheet.12" ShapeID="_x0000_i1063" DrawAspect="Content" r:id="rId11" UpdateMode="Always">
             <o:LinkType>EnhancedMetaFile</o:LinkType>
             <o:LockedField>false</o:LockedField>
           </o:OLEObject>
@@ -155,11 +177,11 @@
         <w:rPr>
           <w:lang w:val="vi-VN"/>
         </w:rPr>
-        <w:object w:dxaOrig="10832" w:dyaOrig="3324" w14:anchorId="29947E5A">
-          <v:shape id="_x0000_i1053" type="#_x0000_t75" style="width:541.65pt;height:166.35pt" o:ole="">
+        <w:object w:dxaOrig="10608" w:dyaOrig="3300" w14:anchorId="29947E5A">
+          <v:shape id="_x0000_i1064" type="#_x0000_t75" style="width:530.2pt;height:165.25pt" o:ole="">
             <v:imagedata r:id="rId12" o:title=""/>
           </v:shape>
-          <o:OLEObject Type="Link" ProgID="Excel.Sheet.12" ShapeID="_x0000_i1053" DrawAspect="Content" r:id="rId13" UpdateMode="Always">
+          <o:OLEObject Type="Link" ProgID="Excel.Sheet.12" ShapeID="_x0000_i1064" DrawAspect="Content" r:id="rId13" UpdateMode="Always">
             <o:LinkType>EnhancedMetaFile</o:LinkType>
             <o:LockedField>false</o:LockedField>
           </o:OLEObject>
@@ -168,14 +190,6 @@
     </w:p>
     <w:p>
       <w:pPr>
-        <w:ind w:firstLine="0"/>
-        <w:rPr>
-          <w:lang w:val="vi-VN"/>
-        </w:rPr>
-      </w:pPr>
-    </w:p>
-    <w:p>
-      <w:pPr>
         <w:pStyle w:val="Heading3"/>
         <w:rPr>
           <w:lang w:val="vi-VN"/>
@@ -200,11 +214,11 @@
         <w:rPr>
           <w:lang w:val="vi-VN"/>
         </w:rPr>
-        <w:object w:dxaOrig="10786" w:dyaOrig="3073" w14:anchorId="7B29965F">
-          <v:shape id="_x0000_i1108" type="#_x0000_t75" style="width:539.45pt;height:153.8pt" o:ole="">
+        <w:object w:dxaOrig="10560" w:dyaOrig="3036" w14:anchorId="7B29965F">
+          <v:shape id="_x0000_i1065" type="#_x0000_t75" style="width:528pt;height:152.2pt" o:ole="">
             <v:imagedata r:id="rId14" o:title=""/>
           </v:shape>
-          <o:OLEObject Type="Link" ProgID="Excel.Sheet.12" ShapeID="_x0000_i1108" DrawAspect="Content" r:id="rId15" UpdateMode="Always">
+          <o:OLEObject Type="Link" ProgID="Excel.Sheet.12" ShapeID="_x0000_i1065" DrawAspect="Content" r:id="rId15" UpdateMode="Always">
             <o:LinkType>EnhancedMetaFile</o:LinkType>
             <o:LockedField>false</o:LockedField>
           </o:OLEObject>
@@ -245,11 +259,11 @@
         <w:rPr>
           <w:lang w:val="vi-VN"/>
         </w:rPr>
-        <w:object w:dxaOrig="10825" w:dyaOrig="6706" w14:anchorId="2F40D4E3">
-          <v:shape id="_x0000_i1068" type="#_x0000_t75" style="width:541.1pt;height:335.45pt" o:ole="">
+        <w:object w:dxaOrig="10680" w:dyaOrig="7116" w14:anchorId="2678D720">
+          <v:shape id="_x0000_i1066" type="#_x0000_t75" style="width:534pt;height:355.65pt" o:ole="">
             <v:imagedata r:id="rId16" o:title=""/>
           </v:shape>
-          <o:OLEObject Type="Link" ProgID="Excel.Sheet.12" ShapeID="_x0000_i1068" DrawAspect="Content" r:id="rId17" UpdateMode="Always">
+          <o:OLEObject Type="Link" ProgID="Excel.Sheet.12" ShapeID="_x0000_i1066" DrawAspect="Content" r:id="rId17" UpdateMode="Always">
             <o:LinkType>EnhancedMetaFile</o:LinkType>
             <o:LockedField>false</o:LockedField>
           </o:OLEObject>
@@ -291,11 +305,11 @@
         <w:rPr>
           <w:lang w:val="vi-VN"/>
         </w:rPr>
-        <w:object w:dxaOrig="6399" w:dyaOrig="1764" w14:anchorId="3149F4BA">
-          <v:shape id="_x0000_i1104" type="#_x0000_t75" style="width:320.2pt;height:88.35pt" o:ole="">
+        <w:object w:dxaOrig="6264" w:dyaOrig="1740" w14:anchorId="3149F4BA">
+          <v:shape id="_x0000_i1067" type="#_x0000_t75" style="width:313.65pt;height:87.25pt" o:ole="">
             <v:imagedata r:id="rId18" o:title=""/>
           </v:shape>
-          <o:OLEObject Type="Link" ProgID="Excel.Sheet.12" ShapeID="_x0000_i1104" DrawAspect="Content" r:id="rId19" UpdateMode="Always">
+          <o:OLEObject Type="Link" ProgID="Excel.Sheet.12" ShapeID="_x0000_i1067" DrawAspect="Content" r:id="rId19" UpdateMode="Always">
             <o:LinkType>EnhancedMetaFile</o:LinkType>
             <o:LockedField>false</o:LockedField>
           </o:OLEObject>
@@ -371,11 +385,11 @@
         <w:ind w:firstLine="0"/>
       </w:pPr>
       <w:r>
-        <w:object w:dxaOrig="10861" w:dyaOrig="4818" w14:anchorId="1C75EB5A">
-          <v:shape id="_x0000_i1080" type="#_x0000_t75" style="width:543.25pt;height:241.1pt" o:ole="">
+        <w:object w:dxaOrig="10632" w:dyaOrig="4764" w14:anchorId="1C75EB5A">
+          <v:shape id="_x0000_i1068" type="#_x0000_t75" style="width:531.8pt;height:238.35pt" o:ole="">
             <v:imagedata r:id="rId20" o:title=""/>
           </v:shape>
-          <o:OLEObject Type="Link" ProgID="Excel.Sheet.12" ShapeID="_x0000_i1080" DrawAspect="Content" r:id="rId21" UpdateMode="Always">
+          <o:OLEObject Type="Link" ProgID="Excel.Sheet.12" ShapeID="_x0000_i1068" DrawAspect="Content" r:id="rId21" UpdateMode="Always">
             <o:LinkType>EnhancedMetaFile</o:LinkType>
             <o:LockedField>false</o:LockedField>
           </o:OLEObject>
@@ -408,11 +422,11 @@
         <w:rPr>
           <w:lang w:val="vi-VN"/>
         </w:rPr>
-        <w:object w:dxaOrig="10935" w:dyaOrig="7214" w14:anchorId="412A5D61">
-          <v:shape id="_x0000_i1081" type="#_x0000_t75" style="width:546.55pt;height:360.55pt" o:ole="">
+        <w:object w:dxaOrig="10704" w:dyaOrig="7272" w14:anchorId="412A5D61">
+          <v:shape id="_x0000_i1069" type="#_x0000_t75" style="width:535.1pt;height:363.8pt" o:ole="">
             <v:imagedata r:id="rId22" o:title=""/>
           </v:shape>
-          <o:OLEObject Type="Link" ProgID="Excel.Sheet.12" ShapeID="_x0000_i1081" DrawAspect="Content" r:id="rId23" UpdateMode="Always">
+          <o:OLEObject Type="Link" ProgID="Excel.Sheet.12" ShapeID="_x0000_i1069" DrawAspect="Content" r:id="rId23" UpdateMode="Always">
             <o:LinkType>EnhancedMetaFile</o:LinkType>
             <o:LockedField>false</o:LockedField>
           </o:OLEObject>
@@ -455,7 +469,12 @@
           <w:lang w:val="vi-VN"/>
         </w:rPr>
         <w:sectPr>
-          <w:footerReference w:type="default" r:id="rId24"/>
+          <w:headerReference w:type="even" r:id="rId24"/>
+          <w:headerReference w:type="default" r:id="rId25"/>
+          <w:footerReference w:type="even" r:id="rId26"/>
+          <w:footerReference w:type="default" r:id="rId27"/>
+          <w:headerReference w:type="first" r:id="rId28"/>
+          <w:footerReference w:type="first" r:id="rId29"/>
           <w:pgSz w:w="12240" w:h="15840"/>
           <w:pgMar w:top="1134" w:right="1134" w:bottom="1134" w:left="1134" w:header="720" w:footer="720" w:gutter="0"/>
           <w:cols w:space="720"/>
@@ -474,11 +493,11 @@
         <w:rPr>
           <w:lang w:val="vi-VN"/>
         </w:rPr>
-        <w:object w:dxaOrig="14398" w:dyaOrig="11130" w14:anchorId="593D6C91">
-          <v:shape id="_x0000_i1088" type="#_x0000_t75" style="width:10in;height:556.35pt" o:ole="">
-            <v:imagedata r:id="rId25" o:title=""/>
+        <w:object w:dxaOrig="14100" w:dyaOrig="11244" w14:anchorId="593D6C91">
+          <v:shape id="_x0000_i1070" type="#_x0000_t75" style="width:705.25pt;height:562.35pt" o:ole="">
+            <v:imagedata r:id="rId30" o:title=""/>
           </v:shape>
-          <o:OLEObject Type="Link" ProgID="Excel.Sheet.12" ShapeID="_x0000_i1088" DrawAspect="Content" r:id="rId26" UpdateMode="Always">
+          <o:OLEObject Type="Link" ProgID="Excel.Sheet.12" ShapeID="_x0000_i1070" DrawAspect="Content" r:id="rId31" UpdateMode="Always">
             <o:LinkType>EnhancedMetaFile</o:LinkType>
             <o:LockedField>false</o:LockedField>
           </o:OLEObject>
@@ -491,9 +510,9 @@
           <w:lang w:val="vi-VN"/>
         </w:rPr>
         <w:sectPr>
-          <w:headerReference w:type="default" r:id="rId27"/>
+          <w:headerReference w:type="default" r:id="rId32"/>
           <w:pgSz w:w="15840" w:h="12240" w:orient="landscape"/>
-          <w:pgMar w:top="284" w:right="1134" w:bottom="1134" w:left="1134" w:header="720" w:footer="720" w:gutter="0"/>
+          <w:pgMar w:top="709" w:right="1134" w:bottom="1134" w:left="1134" w:header="426" w:footer="720" w:gutter="0"/>
           <w:cols w:space="720"/>
           <w:docGrid w:linePitch="360"/>
         </w:sectPr>
@@ -556,7 +575,7 @@
         <w:rPr>
           <w:lang w:val="vi-VN"/>
         </w:rPr>
-        <w:t>3,834,409,062</w:t>
+        <w:t>3,015,994,455</w:t>
       </w:r>
     </w:p>
     <w:p>
@@ -601,7 +620,13 @@
         <w:rPr>
           <w:lang w:val="vi-VN"/>
         </w:rPr>
-        <w:t>130.52%</w:t>
+        <w:t>92.46</w:t>
+      </w:r>
+      <w:r>
+        <w:rPr>
+          <w:lang w:val="vi-VN"/>
+        </w:rPr>
+        <w:t>%</w:t>
       </w:r>
     </w:p>
     <w:p>
@@ -649,7 +674,7 @@
         <w:t xml:space="preserve">1 năm </w:t>
       </w:r>
       <w:r>
-        <w:t>2</w:t>
+        <w:t>10</w:t>
       </w:r>
       <w:r>
         <w:rPr>
@@ -694,7 +719,16 @@
         <w:rPr>
           <w:lang w:val="vi-VN"/>
         </w:rPr>
-        <w:t>BEP = 59 website</w:t>
+        <w:t xml:space="preserve">BEP = </w:t>
+      </w:r>
+      <w:r>
+        <w:t>80</w:t>
+      </w:r>
+      <w:r>
+        <w:rPr>
+          <w:lang w:val="vi-VN"/>
+        </w:rPr>
+        <w:t xml:space="preserve"> website</w:t>
       </w:r>
     </w:p>
     <w:p>
@@ -1432,7 +1466,7 @@
         </w:rPr>
         <w:t>Chấp nhận và duy trì mức độ thiệt hại khi xảy ra sự cố </w:t>
       </w:r>
-      <w:hyperlink r:id="rId28" w:tgtFrame="_blank" w:history="1">
+      <w:hyperlink r:id="rId33" w:tgtFrame="_blank" w:history="1">
         <w:r>
           <w:rPr>
             <w:rFonts w:ascii="Times New Roman" w:eastAsia="Times New Roman" w:hAnsi="Times New Roman" w:cs="Times New Roman"/>
@@ -1553,7 +1587,7 @@
         </w:rPr>
         <w:t>Mua bảo hiểm </w:t>
       </w:r>
-      <w:hyperlink r:id="rId29" w:tgtFrame="_blank" w:history="1">
+      <w:hyperlink r:id="rId34" w:tgtFrame="_blank" w:history="1">
         <w:r>
           <w:rPr>
             <w:rFonts w:ascii="Times New Roman" w:eastAsia="Times New Roman" w:hAnsi="Times New Roman" w:cs="Times New Roman"/>
@@ -2437,6 +2471,9 @@
       </w:r>
     </w:p>
     <w:p>
+      <w:pPr>
+        <w:pStyle w:val="Heading3"/>
+      </w:pPr>
       <w:r>
         <w:t>Địa điểm tổ chức</w:t>
       </w:r>
@@ -2497,13 +2534,28 @@
       </w:r>
     </w:p>
     <w:p>
+      <w:pPr>
+        <w:pStyle w:val="Heading3"/>
+      </w:pPr>
       <w:r>
         <w:t>Lên ngân sách cho kế hoạch tổ chức khai trương chi tiết:</w:t>
       </w:r>
     </w:p>
     <w:p>
       <w:r>
-        <w:t>Khi lên ngân sách, doanh nghiệp cần hoạch định các yếu tố cần phải chi. Cụ thể bao gồm:</w:t>
+        <w:t>Khi lên ngân sách, doanh nghiệp cần hoạch định các yếu tố cần phải chi</w:t>
+      </w:r>
+      <w:r>
+        <w:t xml:space="preserve"> tiết</w:t>
+      </w:r>
+      <w:r>
+        <w:rPr>
+          <w:lang w:val="vi-VN"/>
+        </w:rPr>
+        <w:t>,</w:t>
+      </w:r>
+      <w:r>
+        <w:t xml:space="preserve"> gồm:</w:t>
       </w:r>
     </w:p>
     <w:p>
@@ -2859,6 +2911,9 @@
       </w:r>
     </w:p>
     <w:p>
+      <w:pPr>
+        <w:pStyle w:val="Heading3"/>
+      </w:pPr>
       <w:r>
         <w:t>Tiến hành thi công, dàn dựng trang trí buổi lễ</w:t>
       </w:r>
@@ -3002,469 +3057,29 @@
         <w:t>KẾ HOẠCH TRIỂN KHAI DỰ ÁN</w:t>
       </w:r>
     </w:p>
-    <w:tbl>
-      <w:tblPr>
-        <w:tblStyle w:val="TableGrid"/>
-        <w:tblW w:w="9634" w:type="dxa"/>
-        <w:tblLook w:val="04A0" w:firstRow="1" w:lastRow="0" w:firstColumn="1" w:lastColumn="0" w:noHBand="0" w:noVBand="1"/>
-      </w:tblPr>
-      <w:tblGrid>
-        <w:gridCol w:w="714"/>
-        <w:gridCol w:w="1897"/>
-        <w:gridCol w:w="1405"/>
-        <w:gridCol w:w="1833"/>
-        <w:gridCol w:w="1224"/>
-        <w:gridCol w:w="2561"/>
-      </w:tblGrid>
-      <w:tr>
-        <w:trPr>
-          <w:trHeight w:val="427"/>
-        </w:trPr>
-        <w:tc>
-          <w:tcPr>
-            <w:tcW w:w="632" w:type="dxa"/>
-            <w:vAlign w:val="center"/>
-          </w:tcPr>
-          <w:p>
-            <w:pPr>
-              <w:spacing w:line="240" w:lineRule="auto"/>
-              <w:ind w:firstLine="35"/>
-              <w:jc w:val="center"/>
-            </w:pPr>
-            <w:r>
-              <w:t>STT</w:t>
-            </w:r>
-          </w:p>
-        </w:tc>
-        <w:tc>
-          <w:tcPr>
-            <w:tcW w:w="1915" w:type="dxa"/>
-            <w:vAlign w:val="center"/>
-          </w:tcPr>
-          <w:p>
-            <w:pPr>
-              <w:spacing w:line="240" w:lineRule="auto"/>
-              <w:ind w:firstLine="0"/>
-              <w:jc w:val="left"/>
-            </w:pPr>
-            <w:r>
-              <w:t>Công việc</w:t>
-            </w:r>
-          </w:p>
-        </w:tc>
-        <w:tc>
-          <w:tcPr>
-            <w:tcW w:w="1417" w:type="dxa"/>
-            <w:vAlign w:val="center"/>
-          </w:tcPr>
-          <w:p>
-            <w:pPr>
-              <w:spacing w:line="240" w:lineRule="auto"/>
-              <w:ind w:firstLine="0"/>
-              <w:jc w:val="left"/>
-            </w:pPr>
-            <w:r>
-              <w:t xml:space="preserve">Thời gian thực hiện </w:t>
-            </w:r>
-          </w:p>
-        </w:tc>
-        <w:tc>
-          <w:tcPr>
-            <w:tcW w:w="1843" w:type="dxa"/>
-            <w:vAlign w:val="center"/>
-          </w:tcPr>
-          <w:p>
-            <w:pPr>
-              <w:spacing w:line="240" w:lineRule="auto"/>
-              <w:ind w:firstLine="0"/>
-              <w:jc w:val="left"/>
-            </w:pPr>
-            <w:r>
-              <w:t>Bộ phận/ người thực hiện</w:t>
-            </w:r>
-          </w:p>
-        </w:tc>
-        <w:tc>
-          <w:tcPr>
-            <w:tcW w:w="1233" w:type="dxa"/>
-            <w:vAlign w:val="center"/>
-          </w:tcPr>
-          <w:p>
-            <w:pPr>
-              <w:spacing w:line="240" w:lineRule="auto"/>
-              <w:ind w:firstLine="0"/>
-              <w:jc w:val="left"/>
-            </w:pPr>
-            <w:r>
-              <w:t>Bộ phận hỗ trợ</w:t>
-            </w:r>
-          </w:p>
-        </w:tc>
-        <w:tc>
-          <w:tcPr>
-            <w:tcW w:w="2594" w:type="dxa"/>
-            <w:vAlign w:val="center"/>
-          </w:tcPr>
-          <w:p>
-            <w:pPr>
-              <w:spacing w:line="240" w:lineRule="auto"/>
-              <w:ind w:firstLine="0"/>
-              <w:jc w:val="left"/>
-            </w:pPr>
-            <w:r>
-              <w:t>Kinh phí thực hiện</w:t>
-            </w:r>
-          </w:p>
-        </w:tc>
-      </w:tr>
-      <w:tr>
-        <w:tc>
-          <w:tcPr>
-            <w:tcW w:w="632" w:type="dxa"/>
-            <w:vAlign w:val="center"/>
-          </w:tcPr>
-          <w:p>
-            <w:pPr>
-              <w:spacing w:line="240" w:lineRule="auto"/>
-              <w:ind w:firstLine="35"/>
-              <w:jc w:val="center"/>
-            </w:pPr>
-            <w:r>
-              <w:t>1</w:t>
-            </w:r>
-          </w:p>
-        </w:tc>
-        <w:tc>
-          <w:tcPr>
-            <w:tcW w:w="1915" w:type="dxa"/>
-            <w:vAlign w:val="center"/>
-          </w:tcPr>
-          <w:p>
-            <w:pPr>
-              <w:spacing w:line="240" w:lineRule="auto"/>
-              <w:ind w:firstLine="0"/>
-              <w:jc w:val="left"/>
-            </w:pPr>
-            <w:r>
-              <w:t>Thiết kế sản phẩm mẫu</w:t>
-            </w:r>
-          </w:p>
-        </w:tc>
-        <w:tc>
-          <w:tcPr>
-            <w:tcW w:w="1417" w:type="dxa"/>
-            <w:vAlign w:val="center"/>
-          </w:tcPr>
-          <w:p>
-            <w:pPr>
-              <w:spacing w:line="240" w:lineRule="auto"/>
-              <w:jc w:val="left"/>
-            </w:pPr>
-          </w:p>
-        </w:tc>
-        <w:tc>
-          <w:tcPr>
-            <w:tcW w:w="1843" w:type="dxa"/>
-            <w:vAlign w:val="center"/>
-          </w:tcPr>
-          <w:p>
-            <w:pPr>
-              <w:spacing w:line="240" w:lineRule="auto"/>
-              <w:ind w:firstLine="0"/>
-              <w:jc w:val="left"/>
-            </w:pPr>
-            <w:r>
-              <w:t>Bộ phân thiết kế/ coder</w:t>
-            </w:r>
-          </w:p>
-        </w:tc>
-        <w:tc>
-          <w:tcPr>
-            <w:tcW w:w="1233" w:type="dxa"/>
-            <w:vAlign w:val="center"/>
-          </w:tcPr>
-          <w:p>
-            <w:pPr>
-              <w:spacing w:line="240" w:lineRule="auto"/>
-              <w:jc w:val="left"/>
-            </w:pPr>
-          </w:p>
-        </w:tc>
-        <w:tc>
-          <w:tcPr>
-            <w:tcW w:w="2594" w:type="dxa"/>
-            <w:vAlign w:val="center"/>
-          </w:tcPr>
-          <w:p>
-            <w:pPr>
-              <w:spacing w:line="240" w:lineRule="auto"/>
-              <w:jc w:val="left"/>
-            </w:pPr>
-          </w:p>
-        </w:tc>
-      </w:tr>
-      <w:tr>
-        <w:tc>
-          <w:tcPr>
-            <w:tcW w:w="632" w:type="dxa"/>
-            <w:vAlign w:val="center"/>
-          </w:tcPr>
-          <w:p>
-            <w:pPr>
-              <w:spacing w:line="240" w:lineRule="auto"/>
-              <w:ind w:firstLine="35"/>
-              <w:jc w:val="center"/>
-            </w:pPr>
-            <w:r>
-              <w:t>2</w:t>
-            </w:r>
-          </w:p>
-        </w:tc>
-        <w:tc>
-          <w:tcPr>
-            <w:tcW w:w="1915" w:type="dxa"/>
-            <w:vAlign w:val="center"/>
-          </w:tcPr>
-          <w:p>
-            <w:pPr>
-              <w:spacing w:line="240" w:lineRule="auto"/>
-              <w:ind w:firstLine="0"/>
-              <w:jc w:val="left"/>
-            </w:pPr>
-            <w:r>
-              <w:t>Quảng bá</w:t>
-            </w:r>
-          </w:p>
-        </w:tc>
-        <w:tc>
-          <w:tcPr>
-            <w:tcW w:w="1417" w:type="dxa"/>
-            <w:vAlign w:val="center"/>
-          </w:tcPr>
-          <w:p>
-            <w:pPr>
-              <w:spacing w:line="240" w:lineRule="auto"/>
-              <w:jc w:val="left"/>
-            </w:pPr>
-          </w:p>
-        </w:tc>
-        <w:tc>
-          <w:tcPr>
-            <w:tcW w:w="1843" w:type="dxa"/>
-            <w:vAlign w:val="center"/>
-          </w:tcPr>
-          <w:p>
-            <w:pPr>
-              <w:spacing w:line="240" w:lineRule="auto"/>
-              <w:ind w:firstLine="0"/>
-              <w:jc w:val="left"/>
-            </w:pPr>
-            <w:r>
-              <w:t>Bộ phận marketing</w:t>
-            </w:r>
-          </w:p>
-        </w:tc>
-        <w:tc>
-          <w:tcPr>
-            <w:tcW w:w="1233" w:type="dxa"/>
-            <w:vAlign w:val="center"/>
-          </w:tcPr>
-          <w:p>
-            <w:pPr>
-              <w:spacing w:line="240" w:lineRule="auto"/>
-              <w:jc w:val="left"/>
-            </w:pPr>
-          </w:p>
-        </w:tc>
-        <w:tc>
-          <w:tcPr>
-            <w:tcW w:w="2594" w:type="dxa"/>
-            <w:vAlign w:val="center"/>
-          </w:tcPr>
-          <w:p>
-            <w:pPr>
-              <w:spacing w:line="240" w:lineRule="auto"/>
-              <w:jc w:val="left"/>
-            </w:pPr>
-          </w:p>
-        </w:tc>
-      </w:tr>
-      <w:tr>
-        <w:tc>
-          <w:tcPr>
-            <w:tcW w:w="632" w:type="dxa"/>
-            <w:vAlign w:val="center"/>
-          </w:tcPr>
-          <w:p>
-            <w:pPr>
-              <w:spacing w:line="240" w:lineRule="auto"/>
-              <w:ind w:firstLine="35"/>
-              <w:jc w:val="center"/>
-            </w:pPr>
-            <w:r>
-              <w:t>3</w:t>
-            </w:r>
-          </w:p>
-        </w:tc>
-        <w:tc>
-          <w:tcPr>
-            <w:tcW w:w="1915" w:type="dxa"/>
-            <w:vAlign w:val="center"/>
-          </w:tcPr>
-          <w:p>
-            <w:pPr>
-              <w:spacing w:line="240" w:lineRule="auto"/>
-              <w:jc w:val="left"/>
-            </w:pPr>
-          </w:p>
-        </w:tc>
-        <w:tc>
-          <w:tcPr>
-            <w:tcW w:w="1417" w:type="dxa"/>
-            <w:vAlign w:val="center"/>
-          </w:tcPr>
-          <w:p>
-            <w:pPr>
-              <w:spacing w:line="240" w:lineRule="auto"/>
-              <w:jc w:val="left"/>
-            </w:pPr>
-          </w:p>
-        </w:tc>
-        <w:tc>
-          <w:tcPr>
-            <w:tcW w:w="1843" w:type="dxa"/>
-            <w:vAlign w:val="center"/>
-          </w:tcPr>
-          <w:p>
-            <w:pPr>
-              <w:spacing w:line="240" w:lineRule="auto"/>
-              <w:jc w:val="left"/>
-            </w:pPr>
-          </w:p>
-        </w:tc>
-        <w:tc>
-          <w:tcPr>
-            <w:tcW w:w="1233" w:type="dxa"/>
-            <w:vAlign w:val="center"/>
-          </w:tcPr>
-          <w:p>
-            <w:pPr>
-              <w:spacing w:line="240" w:lineRule="auto"/>
-              <w:jc w:val="left"/>
-            </w:pPr>
-          </w:p>
-        </w:tc>
-        <w:tc>
-          <w:tcPr>
-            <w:tcW w:w="2594" w:type="dxa"/>
-            <w:vAlign w:val="center"/>
-          </w:tcPr>
-          <w:p>
-            <w:pPr>
-              <w:spacing w:line="240" w:lineRule="auto"/>
-              <w:jc w:val="left"/>
-            </w:pPr>
-          </w:p>
-        </w:tc>
-      </w:tr>
-      <w:tr>
-        <w:tc>
-          <w:tcPr>
-            <w:tcW w:w="632" w:type="dxa"/>
-            <w:vAlign w:val="center"/>
-          </w:tcPr>
-          <w:p>
-            <w:pPr>
-              <w:spacing w:line="240" w:lineRule="auto"/>
-              <w:ind w:firstLine="35"/>
-              <w:jc w:val="center"/>
-            </w:pPr>
-            <w:r>
-              <w:t>4</w:t>
-            </w:r>
-          </w:p>
-        </w:tc>
-        <w:tc>
-          <w:tcPr>
-            <w:tcW w:w="1915" w:type="dxa"/>
-            <w:vAlign w:val="center"/>
-          </w:tcPr>
-          <w:p>
-            <w:pPr>
-              <w:spacing w:line="240" w:lineRule="auto"/>
-              <w:jc w:val="left"/>
-            </w:pPr>
-          </w:p>
-        </w:tc>
-        <w:tc>
-          <w:tcPr>
-            <w:tcW w:w="1417" w:type="dxa"/>
-            <w:vAlign w:val="center"/>
-          </w:tcPr>
-          <w:p>
-            <w:pPr>
-              <w:spacing w:line="240" w:lineRule="auto"/>
-              <w:jc w:val="left"/>
-            </w:pPr>
-          </w:p>
-        </w:tc>
-        <w:tc>
-          <w:tcPr>
-            <w:tcW w:w="1843" w:type="dxa"/>
-            <w:vAlign w:val="center"/>
-          </w:tcPr>
-          <w:p>
-            <w:pPr>
-              <w:spacing w:line="240" w:lineRule="auto"/>
-              <w:jc w:val="left"/>
-            </w:pPr>
-          </w:p>
-        </w:tc>
-        <w:tc>
-          <w:tcPr>
-            <w:tcW w:w="1233" w:type="dxa"/>
-            <w:vAlign w:val="center"/>
-          </w:tcPr>
-          <w:p>
-            <w:pPr>
-              <w:spacing w:line="240" w:lineRule="auto"/>
-              <w:jc w:val="left"/>
-            </w:pPr>
-          </w:p>
-        </w:tc>
-        <w:tc>
-          <w:tcPr>
-            <w:tcW w:w="2594" w:type="dxa"/>
-            <w:vAlign w:val="center"/>
-          </w:tcPr>
-          <w:p>
-            <w:pPr>
-              <w:spacing w:line="240" w:lineRule="auto"/>
-              <w:jc w:val="left"/>
-            </w:pPr>
-          </w:p>
-        </w:tc>
-      </w:tr>
-    </w:tbl>
-    <w:p/>
     <w:p>
       <w:pPr>
         <w:ind w:firstLine="0"/>
       </w:pPr>
       <w:r>
-        <w:object w:dxaOrig="10613" w:dyaOrig="5867" w14:anchorId="5B16CB03">
-          <v:shape id="_x0000_i1100" type="#_x0000_t75" style="width:530.75pt;height:293.45pt" o:ole="">
-            <v:imagedata r:id="rId30" o:title=""/>
+        <w:object w:dxaOrig="10402" w:dyaOrig="5762" w14:anchorId="5CBE1DC4">
+          <v:shape id="_x0000_i1073" type="#_x0000_t75" style="width:520.35pt;height:4in" o:ole="">
+            <v:imagedata r:id="rId35" o:title=""/>
           </v:shape>
-          <o:OLEObject Type="Link" ProgID="Excel.Sheet.12" ShapeID="_x0000_i1100" DrawAspect="Content" r:id="rId31" UpdateMode="Always">
+          <o:OLEObject Type="Link" ProgID="Excel.Sheet.12" ShapeID="_x0000_i1073" DrawAspect="Content" r:id="rId36" UpdateMode="Always">
             <o:LinkType>EnhancedMetaFile</o:LinkType>
             <o:LockedField>false</o:LockedField>
           </o:OLEObject>
         </w:object>
       </w:r>
     </w:p>
+    <w:p>
+      <w:pPr>
+        <w:ind w:firstLine="0"/>
+      </w:pPr>
+    </w:p>
     <w:sectPr>
-      <w:headerReference w:type="default" r:id="rId32"/>
+      <w:headerReference w:type="default" r:id="rId37"/>
       <w:pgSz w:w="12240" w:h="15840"/>
       <w:pgMar w:top="1134" w:right="1134" w:bottom="1134" w:left="1134" w:header="720" w:footer="720" w:gutter="0"/>
       <w:cols w:space="720"/>
@@ -3500,6 +3115,16 @@
 </file>
 
 <file path=word/footer1.xml><?xml version="1.0" encoding="utf-8"?>
+<w:ftr xmlns:wpc="http://schemas.microsoft.com/office/word/2010/wordprocessingCanvas" xmlns:cx="http://schemas.microsoft.com/office/drawing/2014/chartex" xmlns:cx1="http://schemas.microsoft.com/office/drawing/2015/9/8/chartex" xmlns:cx2="http://schemas.microsoft.com/office/drawing/2015/10/21/chartex" xmlns:cx3="http://schemas.microsoft.com/office/drawing/2016/5/9/chartex" xmlns:cx4="http://schemas.microsoft.com/office/drawing/2016/5/10/chartex" xmlns:cx5="http://schemas.microsoft.com/office/drawing/2016/5/11/chartex" xmlns:cx6="http://schemas.microsoft.com/office/drawing/2016/5/12/chartex" xmlns:cx7="http://schemas.microsoft.com/office/drawing/2016/5/13/chartex" xmlns:cx8="http://schemas.microsoft.com/office/drawing/2016/5/14/chartex" xmlns:mc="http://schemas.openxmlformats.org/markup-compatibility/2006" xmlns:aink="http://schemas.microsoft.com/office/drawing/2016/ink" xmlns:am3d="http://schemas.microsoft.com/office/drawing/2017/model3d" xmlns:o="urn:schemas-microsoft-com:office:office" xmlns:r="http://schemas.openxmlformats.org/officeDocument/2006/relationships" xmlns:m="http://schemas.openxmlformats.org/officeDocument/2006/math" xmlns:v="urn:schemas-microsoft-com:vml" xmlns:wp14="http://schemas.microsoft.com/office/word/2010/wordprocessingDrawing" xmlns:wp="http://schemas.openxmlformats.org/drawingml/2006/wordprocessingDrawing" xmlns:w10="urn:schemas-microsoft-com:office:word" xmlns:w="http://schemas.openxmlformats.org/wordprocessingml/2006/main" xmlns:w14="http://schemas.microsoft.com/office/word/2010/wordml" xmlns:w15="http://schemas.microsoft.com/office/word/2012/wordml" xmlns:w16cex="http://schemas.microsoft.com/office/word/2018/wordml/cex" xmlns:w16cid="http://schemas.microsoft.com/office/word/2016/wordml/cid" xmlns:w16="http://schemas.microsoft.com/office/word/2018/wordml" xmlns:w16sdtdh="http://schemas.microsoft.com/office/word/2020/wordml/sdtdatahash" xmlns:w16se="http://schemas.microsoft.com/office/word/2015/wordml/symex" xmlns:wpg="http://schemas.microsoft.com/office/word/2010/wordprocessingGroup" xmlns:wpi="http://schemas.microsoft.com/office/word/2010/wordprocessingInk" xmlns:wne="http://schemas.microsoft.com/office/word/2006/wordml" xmlns:wps="http://schemas.microsoft.com/office/word/2010/wordprocessingShape" mc:Ignorable="w14 w15 w16se w16cid w16 w16cex w16sdtdh wp14">
+  <w:p>
+    <w:pPr>
+      <w:pStyle w:val="Footer"/>
+    </w:pPr>
+  </w:p>
+</w:ftr>
+</file>
+
+<file path=word/footer2.xml><?xml version="1.0" encoding="utf-8"?>
 <w:ftr xmlns:wpc="http://schemas.microsoft.com/office/word/2010/wordprocessingCanvas" xmlns:cx="http://schemas.microsoft.com/office/drawing/2014/chartex" xmlns:cx1="http://schemas.microsoft.com/office/drawing/2015/9/8/chartex" xmlns:cx2="http://schemas.microsoft.com/office/drawing/2015/10/21/chartex" xmlns:cx3="http://schemas.microsoft.com/office/drawing/2016/5/9/chartex" xmlns:cx4="http://schemas.microsoft.com/office/drawing/2016/5/10/chartex" xmlns:cx5="http://schemas.microsoft.com/office/drawing/2016/5/11/chartex" xmlns:cx6="http://schemas.microsoft.com/office/drawing/2016/5/12/chartex" xmlns:cx7="http://schemas.microsoft.com/office/drawing/2016/5/13/chartex" xmlns:cx8="http://schemas.microsoft.com/office/drawing/2016/5/14/chartex" xmlns:mc="http://schemas.openxmlformats.org/markup-compatibility/2006" xmlns:aink="http://schemas.microsoft.com/office/drawing/2016/ink" xmlns:am3d="http://schemas.microsoft.com/office/drawing/2017/model3d" xmlns:o="urn:schemas-microsoft-com:office:office" xmlns:r="http://schemas.openxmlformats.org/officeDocument/2006/relationships" xmlns:m="http://schemas.openxmlformats.org/officeDocument/2006/math" xmlns:v="urn:schemas-microsoft-com:vml" xmlns:wp14="http://schemas.microsoft.com/office/word/2010/wordprocessingDrawing" xmlns:wp="http://schemas.openxmlformats.org/drawingml/2006/wordprocessingDrawing" xmlns:w10="urn:schemas-microsoft-com:office:word" xmlns:w="http://schemas.openxmlformats.org/wordprocessingml/2006/main" xmlns:w14="http://schemas.microsoft.com/office/word/2010/wordml" xmlns:w15="http://schemas.microsoft.com/office/word/2012/wordml" xmlns:w16cex="http://schemas.microsoft.com/office/word/2018/wordml/cex" xmlns:w16cid="http://schemas.microsoft.com/office/word/2016/wordml/cid" xmlns:w16="http://schemas.microsoft.com/office/word/2018/wordml" xmlns:w16sdtdh="http://schemas.microsoft.com/office/word/2020/wordml/sdtdatahash" xmlns:w16se="http://schemas.microsoft.com/office/word/2015/wordml/symex" xmlns:wpg="http://schemas.microsoft.com/office/word/2010/wordprocessingGroup" xmlns:wpi="http://schemas.microsoft.com/office/word/2010/wordprocessingInk" xmlns:wne="http://schemas.microsoft.com/office/word/2006/wordml" xmlns:wps="http://schemas.microsoft.com/office/word/2010/wordprocessingShape" mc:Ignorable="w14 w15 w16se w16cid w16 w16cex w16sdtdh wp14">
   <w:sdt>
     <w:sdtPr>
@@ -3552,6 +3177,16 @@
 </w:ftr>
 </file>
 
+<file path=word/footer3.xml><?xml version="1.0" encoding="utf-8"?>
+<w:ftr xmlns:wpc="http://schemas.microsoft.com/office/word/2010/wordprocessingCanvas" xmlns:cx="http://schemas.microsoft.com/office/drawing/2014/chartex" xmlns:cx1="http://schemas.microsoft.com/office/drawing/2015/9/8/chartex" xmlns:cx2="http://schemas.microsoft.com/office/drawing/2015/10/21/chartex" xmlns:cx3="http://schemas.microsoft.com/office/drawing/2016/5/9/chartex" xmlns:cx4="http://schemas.microsoft.com/office/drawing/2016/5/10/chartex" xmlns:cx5="http://schemas.microsoft.com/office/drawing/2016/5/11/chartex" xmlns:cx6="http://schemas.microsoft.com/office/drawing/2016/5/12/chartex" xmlns:cx7="http://schemas.microsoft.com/office/drawing/2016/5/13/chartex" xmlns:cx8="http://schemas.microsoft.com/office/drawing/2016/5/14/chartex" xmlns:mc="http://schemas.openxmlformats.org/markup-compatibility/2006" xmlns:aink="http://schemas.microsoft.com/office/drawing/2016/ink" xmlns:am3d="http://schemas.microsoft.com/office/drawing/2017/model3d" xmlns:o="urn:schemas-microsoft-com:office:office" xmlns:r="http://schemas.openxmlformats.org/officeDocument/2006/relationships" xmlns:m="http://schemas.openxmlformats.org/officeDocument/2006/math" xmlns:v="urn:schemas-microsoft-com:vml" xmlns:wp14="http://schemas.microsoft.com/office/word/2010/wordprocessingDrawing" xmlns:wp="http://schemas.openxmlformats.org/drawingml/2006/wordprocessingDrawing" xmlns:w10="urn:schemas-microsoft-com:office:word" xmlns:w="http://schemas.openxmlformats.org/wordprocessingml/2006/main" xmlns:w14="http://schemas.microsoft.com/office/word/2010/wordml" xmlns:w15="http://schemas.microsoft.com/office/word/2012/wordml" xmlns:w16cex="http://schemas.microsoft.com/office/word/2018/wordml/cex" xmlns:w16cid="http://schemas.microsoft.com/office/word/2016/wordml/cid" xmlns:w16="http://schemas.microsoft.com/office/word/2018/wordml" xmlns:w16sdtdh="http://schemas.microsoft.com/office/word/2020/wordml/sdtdatahash" xmlns:w16se="http://schemas.microsoft.com/office/word/2015/wordml/symex" xmlns:wpg="http://schemas.microsoft.com/office/word/2010/wordprocessingGroup" xmlns:wpi="http://schemas.microsoft.com/office/word/2010/wordprocessingInk" xmlns:wne="http://schemas.microsoft.com/office/word/2006/wordml" xmlns:wps="http://schemas.microsoft.com/office/word/2010/wordprocessingShape" mc:Ignorable="w14 w15 w16se w16cid w16 w16cex w16sdtdh wp14">
+  <w:p>
+    <w:pPr>
+      <w:pStyle w:val="Footer"/>
+    </w:pPr>
+  </w:p>
+</w:ftr>
+</file>
+
 <file path=word/footnotes.xml><?xml version="1.0" encoding="utf-8"?>
 <w:footnotes xmlns:wpc="http://schemas.microsoft.com/office/word/2010/wordprocessingCanvas" xmlns:cx="http://schemas.microsoft.com/office/drawing/2014/chartex" xmlns:cx1="http://schemas.microsoft.com/office/drawing/2015/9/8/chartex" xmlns:cx2="http://schemas.microsoft.com/office/drawing/2015/10/21/chartex" xmlns:cx3="http://schemas.microsoft.com/office/drawing/2016/5/9/chartex" xmlns:cx4="http://schemas.microsoft.com/office/drawing/2016/5/10/chartex" xmlns:cx5="http://schemas.microsoft.com/office/drawing/2016/5/11/chartex" xmlns:cx6="http://schemas.microsoft.com/office/drawing/2016/5/12/chartex" xmlns:cx7="http://schemas.microsoft.com/office/drawing/2016/5/13/chartex" xmlns:cx8="http://schemas.microsoft.com/office/drawing/2016/5/14/chartex" xmlns:mc="http://schemas.openxmlformats.org/markup-compatibility/2006" xmlns:aink="http://schemas.microsoft.com/office/drawing/2016/ink" xmlns:am3d="http://schemas.microsoft.com/office/drawing/2017/model3d" xmlns:o="urn:schemas-microsoft-com:office:office" xmlns:r="http://schemas.openxmlformats.org/officeDocument/2006/relationships" xmlns:m="http://schemas.openxmlformats.org/officeDocument/2006/math" xmlns:v="urn:schemas-microsoft-com:vml" xmlns:wp14="http://schemas.microsoft.com/office/word/2010/wordprocessingDrawing" xmlns:wp="http://schemas.openxmlformats.org/drawingml/2006/wordprocessingDrawing" xmlns:w10="urn:schemas-microsoft-com:office:word" xmlns:w="http://schemas.openxmlformats.org/wordprocessingml/2006/main" xmlns:w14="http://schemas.microsoft.com/office/word/2010/wordml" xmlns:w15="http://schemas.microsoft.com/office/word/2012/wordml" xmlns:w16cex="http://schemas.microsoft.com/office/word/2018/wordml/cex" xmlns:w16cid="http://schemas.microsoft.com/office/word/2016/wordml/cid" xmlns:w16="http://schemas.microsoft.com/office/word/2018/wordml" xmlns:w16sdtdh="http://schemas.microsoft.com/office/word/2020/wordml/sdtdatahash" xmlns:w16se="http://schemas.microsoft.com/office/word/2015/wordml/symex" xmlns:wpg="http://schemas.microsoft.com/office/word/2010/wordprocessingGroup" xmlns:wpi="http://schemas.microsoft.com/office/word/2010/wordprocessingInk" xmlns:wne="http://schemas.microsoft.com/office/word/2006/wordml" xmlns:wps="http://schemas.microsoft.com/office/word/2010/wordprocessingShape" mc:Ignorable="w14 w15 w16se w16cid w16 w16cex w16sdtdh wp14">
   <w:footnote w:type="separator" w:id="-1">
@@ -3588,6 +3223,36 @@
 </file>
 
 <file path=word/header2.xml><?xml version="1.0" encoding="utf-8"?>
+<w:hdr xmlns:wpc="http://schemas.microsoft.com/office/word/2010/wordprocessingCanvas" xmlns:cx="http://schemas.microsoft.com/office/drawing/2014/chartex" xmlns:cx1="http://schemas.microsoft.com/office/drawing/2015/9/8/chartex" xmlns:cx2="http://schemas.microsoft.com/office/drawing/2015/10/21/chartex" xmlns:cx3="http://schemas.microsoft.com/office/drawing/2016/5/9/chartex" xmlns:cx4="http://schemas.microsoft.com/office/drawing/2016/5/10/chartex" xmlns:cx5="http://schemas.microsoft.com/office/drawing/2016/5/11/chartex" xmlns:cx6="http://schemas.microsoft.com/office/drawing/2016/5/12/chartex" xmlns:cx7="http://schemas.microsoft.com/office/drawing/2016/5/13/chartex" xmlns:cx8="http://schemas.microsoft.com/office/drawing/2016/5/14/chartex" xmlns:mc="http://schemas.openxmlformats.org/markup-compatibility/2006" xmlns:aink="http://schemas.microsoft.com/office/drawing/2016/ink" xmlns:am3d="http://schemas.microsoft.com/office/drawing/2017/model3d" xmlns:o="urn:schemas-microsoft-com:office:office" xmlns:r="http://schemas.openxmlformats.org/officeDocument/2006/relationships" xmlns:m="http://schemas.openxmlformats.org/officeDocument/2006/math" xmlns:v="urn:schemas-microsoft-com:vml" xmlns:wp14="http://schemas.microsoft.com/office/word/2010/wordprocessingDrawing" xmlns:wp="http://schemas.openxmlformats.org/drawingml/2006/wordprocessingDrawing" xmlns:w10="urn:schemas-microsoft-com:office:word" xmlns:w="http://schemas.openxmlformats.org/wordprocessingml/2006/main" xmlns:w14="http://schemas.microsoft.com/office/word/2010/wordml" xmlns:w15="http://schemas.microsoft.com/office/word/2012/wordml" xmlns:w16cex="http://schemas.microsoft.com/office/word/2018/wordml/cex" xmlns:w16cid="http://schemas.microsoft.com/office/word/2016/wordml/cid" xmlns:w16="http://schemas.microsoft.com/office/word/2018/wordml" xmlns:w16sdtdh="http://schemas.microsoft.com/office/word/2020/wordml/sdtdatahash" xmlns:w16se="http://schemas.microsoft.com/office/word/2015/wordml/symex" xmlns:wpg="http://schemas.microsoft.com/office/word/2010/wordprocessingGroup" xmlns:wpi="http://schemas.microsoft.com/office/word/2010/wordprocessingInk" xmlns:wne="http://schemas.microsoft.com/office/word/2006/wordml" xmlns:wps="http://schemas.microsoft.com/office/word/2010/wordprocessingShape" mc:Ignorable="w14 w15 w16se w16cid w16 w16cex w16sdtdh wp14">
+  <w:p>
+    <w:pPr>
+      <w:pStyle w:val="Header"/>
+    </w:pPr>
+  </w:p>
+</w:hdr>
+</file>
+
+<file path=word/header3.xml><?xml version="1.0" encoding="utf-8"?>
+<w:hdr xmlns:wpc="http://schemas.microsoft.com/office/word/2010/wordprocessingCanvas" xmlns:cx="http://schemas.microsoft.com/office/drawing/2014/chartex" xmlns:cx1="http://schemas.microsoft.com/office/drawing/2015/9/8/chartex" xmlns:cx2="http://schemas.microsoft.com/office/drawing/2015/10/21/chartex" xmlns:cx3="http://schemas.microsoft.com/office/drawing/2016/5/9/chartex" xmlns:cx4="http://schemas.microsoft.com/office/drawing/2016/5/10/chartex" xmlns:cx5="http://schemas.microsoft.com/office/drawing/2016/5/11/chartex" xmlns:cx6="http://schemas.microsoft.com/office/drawing/2016/5/12/chartex" xmlns:cx7="http://schemas.microsoft.com/office/drawing/2016/5/13/chartex" xmlns:cx8="http://schemas.microsoft.com/office/drawing/2016/5/14/chartex" xmlns:mc="http://schemas.openxmlformats.org/markup-compatibility/2006" xmlns:aink="http://schemas.microsoft.com/office/drawing/2016/ink" xmlns:am3d="http://schemas.microsoft.com/office/drawing/2017/model3d" xmlns:o="urn:schemas-microsoft-com:office:office" xmlns:r="http://schemas.openxmlformats.org/officeDocument/2006/relationships" xmlns:m="http://schemas.openxmlformats.org/officeDocument/2006/math" xmlns:v="urn:schemas-microsoft-com:vml" xmlns:wp14="http://schemas.microsoft.com/office/word/2010/wordprocessingDrawing" xmlns:wp="http://schemas.openxmlformats.org/drawingml/2006/wordprocessingDrawing" xmlns:w10="urn:schemas-microsoft-com:office:word" xmlns:w="http://schemas.openxmlformats.org/wordprocessingml/2006/main" xmlns:w14="http://schemas.microsoft.com/office/word/2010/wordml" xmlns:w15="http://schemas.microsoft.com/office/word/2012/wordml" xmlns:w16cex="http://schemas.microsoft.com/office/word/2018/wordml/cex" xmlns:w16cid="http://schemas.microsoft.com/office/word/2016/wordml/cid" xmlns:w16="http://schemas.microsoft.com/office/word/2018/wordml" xmlns:w16sdtdh="http://schemas.microsoft.com/office/word/2020/wordml/sdtdatahash" xmlns:w16se="http://schemas.microsoft.com/office/word/2015/wordml/symex" xmlns:wpg="http://schemas.microsoft.com/office/word/2010/wordprocessingGroup" xmlns:wpi="http://schemas.microsoft.com/office/word/2010/wordprocessingInk" xmlns:wne="http://schemas.microsoft.com/office/word/2006/wordml" xmlns:wps="http://schemas.microsoft.com/office/word/2010/wordprocessingShape" mc:Ignorable="w14 w15 w16se w16cid w16 w16cex w16sdtdh wp14">
+  <w:p>
+    <w:pPr>
+      <w:pStyle w:val="Header"/>
+    </w:pPr>
+  </w:p>
+</w:hdr>
+</file>
+
+<file path=word/header4.xml><?xml version="1.0" encoding="utf-8"?>
+<w:hdr xmlns:wpc="http://schemas.microsoft.com/office/word/2010/wordprocessingCanvas" xmlns:cx="http://schemas.microsoft.com/office/drawing/2014/chartex" xmlns:cx1="http://schemas.microsoft.com/office/drawing/2015/9/8/chartex" xmlns:cx2="http://schemas.microsoft.com/office/drawing/2015/10/21/chartex" xmlns:cx3="http://schemas.microsoft.com/office/drawing/2016/5/9/chartex" xmlns:cx4="http://schemas.microsoft.com/office/drawing/2016/5/10/chartex" xmlns:cx5="http://schemas.microsoft.com/office/drawing/2016/5/11/chartex" xmlns:cx6="http://schemas.microsoft.com/office/drawing/2016/5/12/chartex" xmlns:cx7="http://schemas.microsoft.com/office/drawing/2016/5/13/chartex" xmlns:cx8="http://schemas.microsoft.com/office/drawing/2016/5/14/chartex" xmlns:mc="http://schemas.openxmlformats.org/markup-compatibility/2006" xmlns:aink="http://schemas.microsoft.com/office/drawing/2016/ink" xmlns:am3d="http://schemas.microsoft.com/office/drawing/2017/model3d" xmlns:o="urn:schemas-microsoft-com:office:office" xmlns:r="http://schemas.openxmlformats.org/officeDocument/2006/relationships" xmlns:m="http://schemas.openxmlformats.org/officeDocument/2006/math" xmlns:v="urn:schemas-microsoft-com:vml" xmlns:wp14="http://schemas.microsoft.com/office/word/2010/wordprocessingDrawing" xmlns:wp="http://schemas.openxmlformats.org/drawingml/2006/wordprocessingDrawing" xmlns:w10="urn:schemas-microsoft-com:office:word" xmlns:w="http://schemas.openxmlformats.org/wordprocessingml/2006/main" xmlns:w14="http://schemas.microsoft.com/office/word/2010/wordml" xmlns:w15="http://schemas.microsoft.com/office/word/2012/wordml" xmlns:w16cex="http://schemas.microsoft.com/office/word/2018/wordml/cex" xmlns:w16cid="http://schemas.microsoft.com/office/word/2016/wordml/cid" xmlns:w16="http://schemas.microsoft.com/office/word/2018/wordml" xmlns:w16sdtdh="http://schemas.microsoft.com/office/word/2020/wordml/sdtdatahash" xmlns:w16se="http://schemas.microsoft.com/office/word/2015/wordml/symex" xmlns:wpg="http://schemas.microsoft.com/office/word/2010/wordprocessingGroup" xmlns:wpi="http://schemas.microsoft.com/office/word/2010/wordprocessingInk" xmlns:wne="http://schemas.microsoft.com/office/word/2006/wordml" xmlns:wps="http://schemas.microsoft.com/office/word/2010/wordprocessingShape" mc:Ignorable="w14 w15 w16se w16cid w16 w16cex w16sdtdh wp14">
+  <w:p>
+    <w:pPr>
+      <w:pStyle w:val="Header"/>
+    </w:pPr>
+  </w:p>
+</w:hdr>
+</file>
+
+<file path=word/header5.xml><?xml version="1.0" encoding="utf-8"?>
 <w:hdr xmlns:wpc="http://schemas.microsoft.com/office/word/2010/wordprocessingCanvas" xmlns:cx="http://schemas.microsoft.com/office/drawing/2014/chartex" xmlns:cx1="http://schemas.microsoft.com/office/drawing/2015/9/8/chartex" xmlns:cx2="http://schemas.microsoft.com/office/drawing/2015/10/21/chartex" xmlns:cx3="http://schemas.microsoft.com/office/drawing/2016/5/9/chartex" xmlns:cx4="http://schemas.microsoft.com/office/drawing/2016/5/10/chartex" xmlns:cx5="http://schemas.microsoft.com/office/drawing/2016/5/11/chartex" xmlns:cx6="http://schemas.microsoft.com/office/drawing/2016/5/12/chartex" xmlns:cx7="http://schemas.microsoft.com/office/drawing/2016/5/13/chartex" xmlns:cx8="http://schemas.microsoft.com/office/drawing/2016/5/14/chartex" xmlns:mc="http://schemas.openxmlformats.org/markup-compatibility/2006" xmlns:aink="http://schemas.microsoft.com/office/drawing/2016/ink" xmlns:am3d="http://schemas.microsoft.com/office/drawing/2017/model3d" xmlns:o="urn:schemas-microsoft-com:office:office" xmlns:r="http://schemas.openxmlformats.org/officeDocument/2006/relationships" xmlns:m="http://schemas.openxmlformats.org/officeDocument/2006/math" xmlns:v="urn:schemas-microsoft-com:vml" xmlns:wp14="http://schemas.microsoft.com/office/word/2010/wordprocessingDrawing" xmlns:wp="http://schemas.openxmlformats.org/drawingml/2006/wordprocessingDrawing" xmlns:w10="urn:schemas-microsoft-com:office:word" xmlns:w="http://schemas.openxmlformats.org/wordprocessingml/2006/main" xmlns:w14="http://schemas.microsoft.com/office/word/2010/wordml" xmlns:w15="http://schemas.microsoft.com/office/word/2012/wordml" xmlns:w16cex="http://schemas.microsoft.com/office/word/2018/wordml/cex" xmlns:w16cid="http://schemas.microsoft.com/office/word/2016/wordml/cid" xmlns:w16="http://schemas.microsoft.com/office/word/2018/wordml" xmlns:w16sdtdh="http://schemas.microsoft.com/office/word/2020/wordml/sdtdatahash" xmlns:w16se="http://schemas.microsoft.com/office/word/2015/wordml/symex" xmlns:wpg="http://schemas.microsoft.com/office/word/2010/wordprocessingGroup" xmlns:wpi="http://schemas.microsoft.com/office/word/2010/wordprocessingInk" xmlns:wne="http://schemas.microsoft.com/office/word/2006/wordml" xmlns:wps="http://schemas.microsoft.com/office/word/2010/wordprocessingShape" mc:Ignorable="w14 w15 w16se w16cid w16 w16cex w16sdtdh wp14">
   <w:p>
     <w:pPr>
@@ -3620,7 +3285,7 @@
         <v:path o:extrusionok="f" gradientshapeok="t" o:connecttype="rect"/>
         <o:lock v:ext="edit" aspectratio="t"/>
       </v:shapetype>
-      <v:shape id="_x0000_i1101" type="#_x0000_t75" style="width:11.45pt;height:11.45pt" o:bullet="t">
+      <v:shape id="_x0000_i1056" type="#_x0000_t75" style="width:11.45pt;height:11.45pt" o:bullet="t">
         <v:imagedata r:id="rId1" o:title="mso6CF7"/>
       </v:shape>
     </w:pict>

</xml_diff>

<commit_message>
chore (tuan4): not important
</commit_message>
<xml_diff>
--- a/tuan 4.docx
+++ b/tuan 4.docx
@@ -51,10 +51,10 @@
           <w:lang w:val="vi-VN"/>
         </w:rPr>
         <w:object w:dxaOrig="7512" w:dyaOrig="3036" w14:anchorId="6D0E89B8">
-          <v:shape id="_x0000_i1061" type="#_x0000_t75" style="width:375.8pt;height:152.2pt" o:ole="">
+          <v:shape id="_x0000_i1037" type="#_x0000_t75" style="width:375.8pt;height:152.2pt" o:ole="">
             <v:imagedata r:id="rId8" o:title=""/>
           </v:shape>
-          <o:OLEObject Type="Link" ProgID="Excel.Sheet.12" ShapeID="_x0000_i1061" DrawAspect="Content" r:id="rId9" UpdateMode="Always">
+          <o:OLEObject Type="Link" ProgID="Excel.Sheet.12" ShapeID="_x0000_i1037" DrawAspect="Content" r:id="rId9" UpdateMode="Always">
             <o:LinkType>EnhancedMetaFile</o:LinkType>
             <o:LockedField>false</o:LockedField>
           </o:OLEObject>
@@ -133,10 +133,10 @@
           <w:lang w:val="vi-VN"/>
         </w:rPr>
         <w:object w:dxaOrig="7056" w:dyaOrig="2604" w14:anchorId="4159001E">
-          <v:shape id="_x0000_i1063" type="#_x0000_t75" style="width:352.9pt;height:130.35pt" o:ole="">
+          <v:shape id="_x0000_i1040" type="#_x0000_t75" style="width:352.9pt;height:130.35pt" o:ole="">
             <v:imagedata r:id="rId10" o:title=""/>
           </v:shape>
-          <o:OLEObject Type="Link" ProgID="Excel.Sheet.12" ShapeID="_x0000_i1063" DrawAspect="Content" r:id="rId11" UpdateMode="Always">
+          <o:OLEObject Type="Link" ProgID="Excel.Sheet.12" ShapeID="_x0000_i1040" DrawAspect="Content" r:id="rId11" UpdateMode="Always">
             <o:LinkType>EnhancedMetaFile</o:LinkType>
             <o:LockedField>false</o:LockedField>
           </o:OLEObject>
@@ -178,10 +178,10 @@
           <w:lang w:val="vi-VN"/>
         </w:rPr>
         <w:object w:dxaOrig="10608" w:dyaOrig="3300" w14:anchorId="29947E5A">
-          <v:shape id="_x0000_i1064" type="#_x0000_t75" style="width:530.2pt;height:165.25pt" o:ole="">
+          <v:shape id="_x0000_i1042" type="#_x0000_t75" style="width:530.2pt;height:165.25pt" o:ole="">
             <v:imagedata r:id="rId12" o:title=""/>
           </v:shape>
-          <o:OLEObject Type="Link" ProgID="Excel.Sheet.12" ShapeID="_x0000_i1064" DrawAspect="Content" r:id="rId13" UpdateMode="Always">
+          <o:OLEObject Type="Link" ProgID="Excel.Sheet.12" ShapeID="_x0000_i1042" DrawAspect="Content" r:id="rId13" UpdateMode="Always">
             <o:LinkType>EnhancedMetaFile</o:LinkType>
             <o:LockedField>false</o:LockedField>
           </o:OLEObject>
@@ -215,10 +215,10 @@
           <w:lang w:val="vi-VN"/>
         </w:rPr>
         <w:object w:dxaOrig="10560" w:dyaOrig="3036" w14:anchorId="7B29965F">
-          <v:shape id="_x0000_i1065" type="#_x0000_t75" style="width:528pt;height:152.2pt" o:ole="">
+          <v:shape id="_x0000_i1044" type="#_x0000_t75" style="width:528pt;height:152.2pt" o:ole="">
             <v:imagedata r:id="rId14" o:title=""/>
           </v:shape>
-          <o:OLEObject Type="Link" ProgID="Excel.Sheet.12" ShapeID="_x0000_i1065" DrawAspect="Content" r:id="rId15" UpdateMode="Always">
+          <o:OLEObject Type="Link" ProgID="Excel.Sheet.12" ShapeID="_x0000_i1044" DrawAspect="Content" r:id="rId15" UpdateMode="Always">
             <o:LinkType>EnhancedMetaFile</o:LinkType>
             <o:LockedField>false</o:LockedField>
           </o:OLEObject>
@@ -260,10 +260,10 @@
           <w:lang w:val="vi-VN"/>
         </w:rPr>
         <w:object w:dxaOrig="10680" w:dyaOrig="7116" w14:anchorId="2678D720">
-          <v:shape id="_x0000_i1066" type="#_x0000_t75" style="width:534pt;height:355.65pt" o:ole="">
+          <v:shape id="_x0000_i1046" type="#_x0000_t75" style="width:534pt;height:355.65pt" o:ole="">
             <v:imagedata r:id="rId16" o:title=""/>
           </v:shape>
-          <o:OLEObject Type="Link" ProgID="Excel.Sheet.12" ShapeID="_x0000_i1066" DrawAspect="Content" r:id="rId17" UpdateMode="Always">
+          <o:OLEObject Type="Link" ProgID="Excel.Sheet.12" ShapeID="_x0000_i1046" DrawAspect="Content" r:id="rId17" UpdateMode="Always">
             <o:LinkType>EnhancedMetaFile</o:LinkType>
             <o:LockedField>false</o:LockedField>
           </o:OLEObject>
@@ -306,10 +306,10 @@
           <w:lang w:val="vi-VN"/>
         </w:rPr>
         <w:object w:dxaOrig="6264" w:dyaOrig="1740" w14:anchorId="3149F4BA">
-          <v:shape id="_x0000_i1067" type="#_x0000_t75" style="width:313.65pt;height:87.25pt" o:ole="">
+          <v:shape id="_x0000_i1048" type="#_x0000_t75" style="width:313.65pt;height:87.25pt" o:ole="">
             <v:imagedata r:id="rId18" o:title=""/>
           </v:shape>
-          <o:OLEObject Type="Link" ProgID="Excel.Sheet.12" ShapeID="_x0000_i1067" DrawAspect="Content" r:id="rId19" UpdateMode="Always">
+          <o:OLEObject Type="Link" ProgID="Excel.Sheet.12" ShapeID="_x0000_i1048" DrawAspect="Content" r:id="rId19" UpdateMode="Always">
             <o:LinkType>EnhancedMetaFile</o:LinkType>
             <o:LockedField>false</o:LockedField>
           </o:OLEObject>
@@ -386,10 +386,10 @@
       </w:pPr>
       <w:r>
         <w:object w:dxaOrig="10632" w:dyaOrig="4764" w14:anchorId="1C75EB5A">
-          <v:shape id="_x0000_i1068" type="#_x0000_t75" style="width:531.8pt;height:238.35pt" o:ole="">
+          <v:shape id="_x0000_i1050" type="#_x0000_t75" style="width:531.8pt;height:238.35pt" o:ole="">
             <v:imagedata r:id="rId20" o:title=""/>
           </v:shape>
-          <o:OLEObject Type="Link" ProgID="Excel.Sheet.12" ShapeID="_x0000_i1068" DrawAspect="Content" r:id="rId21" UpdateMode="Always">
+          <o:OLEObject Type="Link" ProgID="Excel.Sheet.12" ShapeID="_x0000_i1050" DrawAspect="Content" r:id="rId21" UpdateMode="Always">
             <o:LinkType>EnhancedMetaFile</o:LinkType>
             <o:LockedField>false</o:LockedField>
           </o:OLEObject>
@@ -423,10 +423,10 @@
           <w:lang w:val="vi-VN"/>
         </w:rPr>
         <w:object w:dxaOrig="10704" w:dyaOrig="7272" w14:anchorId="412A5D61">
-          <v:shape id="_x0000_i1069" type="#_x0000_t75" style="width:535.1pt;height:363.8pt" o:ole="">
+          <v:shape id="_x0000_i1052" type="#_x0000_t75" style="width:535.1pt;height:363.8pt" o:ole="">
             <v:imagedata r:id="rId22" o:title=""/>
           </v:shape>
-          <o:OLEObject Type="Link" ProgID="Excel.Sheet.12" ShapeID="_x0000_i1069" DrawAspect="Content" r:id="rId23" UpdateMode="Always">
+          <o:OLEObject Type="Link" ProgID="Excel.Sheet.12" ShapeID="_x0000_i1052" DrawAspect="Content" r:id="rId23" UpdateMode="Always">
             <o:LinkType>EnhancedMetaFile</o:LinkType>
             <o:LockedField>false</o:LockedField>
           </o:OLEObject>
@@ -494,10 +494,10 @@
           <w:lang w:val="vi-VN"/>
         </w:rPr>
         <w:object w:dxaOrig="14100" w:dyaOrig="11244" w14:anchorId="593D6C91">
-          <v:shape id="_x0000_i1070" type="#_x0000_t75" style="width:705.25pt;height:562.35pt" o:ole="">
+          <v:shape id="_x0000_i1054" type="#_x0000_t75" style="width:705.25pt;height:562.35pt" o:ole="">
             <v:imagedata r:id="rId30" o:title=""/>
           </v:shape>
-          <o:OLEObject Type="Link" ProgID="Excel.Sheet.12" ShapeID="_x0000_i1070" DrawAspect="Content" r:id="rId31" UpdateMode="Always">
+          <o:OLEObject Type="Link" ProgID="Excel.Sheet.12" ShapeID="_x0000_i1054" DrawAspect="Content" r:id="rId31" UpdateMode="Always">
             <o:LinkType>EnhancedMetaFile</o:LinkType>
             <o:LockedField>false</o:LockedField>
           </o:OLEObject>
@@ -3062,11 +3062,11 @@
         <w:ind w:firstLine="0"/>
       </w:pPr>
       <w:r>
-        <w:object w:dxaOrig="10402" w:dyaOrig="5762" w14:anchorId="5CBE1DC4">
-          <v:shape id="_x0000_i1073" type="#_x0000_t75" style="width:520.35pt;height:4in" o:ole="">
+        <w:object w:dxaOrig="10188" w:dyaOrig="5880" w14:anchorId="5CBE1DC4">
+          <v:shape id="_x0000_i1056" type="#_x0000_t75" style="width:509.45pt;height:294pt" o:ole="">
             <v:imagedata r:id="rId35" o:title=""/>
           </v:shape>
-          <o:OLEObject Type="Link" ProgID="Excel.Sheet.12" ShapeID="_x0000_i1073" DrawAspect="Content" r:id="rId36" UpdateMode="Always">
+          <o:OLEObject Type="Link" ProgID="Excel.Sheet.12" ShapeID="_x0000_i1056" DrawAspect="Content" r:id="rId36" UpdateMode="Always">
             <o:LinkType>EnhancedMetaFile</o:LinkType>
             <o:LockedField>false</o:LockedField>
           </o:OLEObject>
@@ -3285,7 +3285,7 @@
         <v:path o:extrusionok="f" gradientshapeok="t" o:connecttype="rect"/>
         <o:lock v:ext="edit" aspectratio="t"/>
       </v:shapetype>
-      <v:shape id="_x0000_i1056" type="#_x0000_t75" style="width:11.45pt;height:11.45pt" o:bullet="t">
+      <v:shape id="_x0000_i1052" type="#_x0000_t75" style="width:11.45pt;height:11.45pt" o:bullet="t">
         <v:imagedata r:id="rId1" o:title="mso6CF7"/>
       </v:shape>
     </w:pict>

</xml_diff>

<commit_message>
fix (tuan 4): add rui ro
</commit_message>
<xml_diff>
--- a/tuan 4.docx
+++ b/tuan 4.docx
@@ -51,10 +51,10 @@
           <w:lang w:val="vi-VN"/>
         </w:rPr>
         <w:object w:dxaOrig="7512" w:dyaOrig="3036" w14:anchorId="6D0E89B8">
-          <v:shape id="_x0000_i1037" type="#_x0000_t75" style="width:375.8pt;height:152.2pt" o:ole="">
+          <v:shape id="_x0000_i1026" type="#_x0000_t75" style="width:375.75pt;height:152.25pt" o:ole="">
             <v:imagedata r:id="rId8" o:title=""/>
           </v:shape>
-          <o:OLEObject Type="Link" ProgID="Excel.Sheet.12" ShapeID="_x0000_i1037" DrawAspect="Content" r:id="rId9" UpdateMode="Always">
+          <o:OLEObject Type="Link" ProgID="Excel.Sheet.12" ShapeID="_x0000_i1026" DrawAspect="Content" r:id="rId9" UpdateMode="Always">
             <o:LinkType>EnhancedMetaFile</o:LinkType>
             <o:LockedField>false</o:LockedField>
           </o:OLEObject>
@@ -133,10 +133,10 @@
           <w:lang w:val="vi-VN"/>
         </w:rPr>
         <w:object w:dxaOrig="7056" w:dyaOrig="2604" w14:anchorId="4159001E">
-          <v:shape id="_x0000_i1040" type="#_x0000_t75" style="width:352.9pt;height:130.35pt" o:ole="">
+          <v:shape id="_x0000_i1027" type="#_x0000_t75" style="width:352.5pt;height:130.5pt" o:ole="">
             <v:imagedata r:id="rId10" o:title=""/>
           </v:shape>
-          <o:OLEObject Type="Link" ProgID="Excel.Sheet.12" ShapeID="_x0000_i1040" DrawAspect="Content" r:id="rId11" UpdateMode="Always">
+          <o:OLEObject Type="Link" ProgID="Excel.Sheet.12" ShapeID="_x0000_i1027" DrawAspect="Content" r:id="rId11" UpdateMode="Always">
             <o:LinkType>EnhancedMetaFile</o:LinkType>
             <o:LockedField>false</o:LockedField>
           </o:OLEObject>
@@ -178,10 +178,10 @@
           <w:lang w:val="vi-VN"/>
         </w:rPr>
         <w:object w:dxaOrig="10608" w:dyaOrig="3300" w14:anchorId="29947E5A">
-          <v:shape id="_x0000_i1042" type="#_x0000_t75" style="width:530.2pt;height:165.25pt" o:ole="">
+          <v:shape id="_x0000_i1028" type="#_x0000_t75" style="width:530.25pt;height:165pt" o:ole="">
             <v:imagedata r:id="rId12" o:title=""/>
           </v:shape>
-          <o:OLEObject Type="Link" ProgID="Excel.Sheet.12" ShapeID="_x0000_i1042" DrawAspect="Content" r:id="rId13" UpdateMode="Always">
+          <o:OLEObject Type="Link" ProgID="Excel.Sheet.12" ShapeID="_x0000_i1028" DrawAspect="Content" r:id="rId13" UpdateMode="Always">
             <o:LinkType>EnhancedMetaFile</o:LinkType>
             <o:LockedField>false</o:LockedField>
           </o:OLEObject>
@@ -215,10 +215,10 @@
           <w:lang w:val="vi-VN"/>
         </w:rPr>
         <w:object w:dxaOrig="10560" w:dyaOrig="3036" w14:anchorId="7B29965F">
-          <v:shape id="_x0000_i1044" type="#_x0000_t75" style="width:528pt;height:152.2pt" o:ole="">
+          <v:shape id="_x0000_i1029" type="#_x0000_t75" style="width:528pt;height:152.25pt" o:ole="">
             <v:imagedata r:id="rId14" o:title=""/>
           </v:shape>
-          <o:OLEObject Type="Link" ProgID="Excel.Sheet.12" ShapeID="_x0000_i1044" DrawAspect="Content" r:id="rId15" UpdateMode="Always">
+          <o:OLEObject Type="Link" ProgID="Excel.Sheet.12" ShapeID="_x0000_i1029" DrawAspect="Content" r:id="rId15" UpdateMode="Always">
             <o:LinkType>EnhancedMetaFile</o:LinkType>
             <o:LockedField>false</o:LockedField>
           </o:OLEObject>
@@ -260,10 +260,10 @@
           <w:lang w:val="vi-VN"/>
         </w:rPr>
         <w:object w:dxaOrig="10680" w:dyaOrig="7116" w14:anchorId="2678D720">
-          <v:shape id="_x0000_i1046" type="#_x0000_t75" style="width:534pt;height:355.65pt" o:ole="">
+          <v:shape id="_x0000_i1030" type="#_x0000_t75" style="width:534pt;height:355.5pt" o:ole="">
             <v:imagedata r:id="rId16" o:title=""/>
           </v:shape>
-          <o:OLEObject Type="Link" ProgID="Excel.Sheet.12" ShapeID="_x0000_i1046" DrawAspect="Content" r:id="rId17" UpdateMode="Always">
+          <o:OLEObject Type="Link" ProgID="Excel.Sheet.12" ShapeID="_x0000_i1030" DrawAspect="Content" r:id="rId17" UpdateMode="Always">
             <o:LinkType>EnhancedMetaFile</o:LinkType>
             <o:LockedField>false</o:LockedField>
           </o:OLEObject>
@@ -306,10 +306,10 @@
           <w:lang w:val="vi-VN"/>
         </w:rPr>
         <w:object w:dxaOrig="6264" w:dyaOrig="1740" w14:anchorId="3149F4BA">
-          <v:shape id="_x0000_i1048" type="#_x0000_t75" style="width:313.65pt;height:87.25pt" o:ole="">
+          <v:shape id="_x0000_i1031" type="#_x0000_t75" style="width:313.5pt;height:87pt" o:ole="">
             <v:imagedata r:id="rId18" o:title=""/>
           </v:shape>
-          <o:OLEObject Type="Link" ProgID="Excel.Sheet.12" ShapeID="_x0000_i1048" DrawAspect="Content" r:id="rId19" UpdateMode="Always">
+          <o:OLEObject Type="Link" ProgID="Excel.Sheet.12" ShapeID="_x0000_i1031" DrawAspect="Content" r:id="rId19" UpdateMode="Always">
             <o:LinkType>EnhancedMetaFile</o:LinkType>
             <o:LockedField>false</o:LockedField>
           </o:OLEObject>
@@ -386,10 +386,10 @@
       </w:pPr>
       <w:r>
         <w:object w:dxaOrig="10632" w:dyaOrig="4764" w14:anchorId="1C75EB5A">
-          <v:shape id="_x0000_i1050" type="#_x0000_t75" style="width:531.8pt;height:238.35pt" o:ole="">
+          <v:shape id="_x0000_i1032" type="#_x0000_t75" style="width:531.75pt;height:238.5pt" o:ole="">
             <v:imagedata r:id="rId20" o:title=""/>
           </v:shape>
-          <o:OLEObject Type="Link" ProgID="Excel.Sheet.12" ShapeID="_x0000_i1050" DrawAspect="Content" r:id="rId21" UpdateMode="Always">
+          <o:OLEObject Type="Link" ProgID="Excel.Sheet.12" ShapeID="_x0000_i1032" DrawAspect="Content" r:id="rId21" UpdateMode="Always">
             <o:LinkType>EnhancedMetaFile</o:LinkType>
             <o:LockedField>false</o:LockedField>
           </o:OLEObject>
@@ -423,10 +423,10 @@
           <w:lang w:val="vi-VN"/>
         </w:rPr>
         <w:object w:dxaOrig="10704" w:dyaOrig="7272" w14:anchorId="412A5D61">
-          <v:shape id="_x0000_i1052" type="#_x0000_t75" style="width:535.1pt;height:363.8pt" o:ole="">
+          <v:shape id="_x0000_i1033" type="#_x0000_t75" style="width:535.5pt;height:363.75pt" o:ole="">
             <v:imagedata r:id="rId22" o:title=""/>
           </v:shape>
-          <o:OLEObject Type="Link" ProgID="Excel.Sheet.12" ShapeID="_x0000_i1052" DrawAspect="Content" r:id="rId23" UpdateMode="Always">
+          <o:OLEObject Type="Link" ProgID="Excel.Sheet.12" ShapeID="_x0000_i1033" DrawAspect="Content" r:id="rId23" UpdateMode="Always">
             <o:LinkType>EnhancedMetaFile</o:LinkType>
             <o:LockedField>false</o:LockedField>
           </o:OLEObject>
@@ -494,10 +494,10 @@
           <w:lang w:val="vi-VN"/>
         </w:rPr>
         <w:object w:dxaOrig="14100" w:dyaOrig="11244" w14:anchorId="593D6C91">
-          <v:shape id="_x0000_i1054" type="#_x0000_t75" style="width:705.25pt;height:562.35pt" o:ole="">
+          <v:shape id="_x0000_i1034" type="#_x0000_t75" style="width:705pt;height:562.5pt" o:ole="">
             <v:imagedata r:id="rId30" o:title=""/>
           </v:shape>
-          <o:OLEObject Type="Link" ProgID="Excel.Sheet.12" ShapeID="_x0000_i1054" DrawAspect="Content" r:id="rId31" UpdateMode="Always">
+          <o:OLEObject Type="Link" ProgID="Excel.Sheet.12" ShapeID="_x0000_i1034" DrawAspect="Content" r:id="rId31" UpdateMode="Always">
             <o:LinkType>EnhancedMetaFile</o:LinkType>
             <o:LockedField>false</o:LockedField>
           </o:OLEObject>
@@ -741,6 +741,29 @@
     </w:p>
     <w:p>
       <w:pPr>
+        <w:ind w:firstLine="0"/>
+        <w:rPr>
+          <w:lang w:val="vi" w:eastAsia="vi"/>
+        </w:rPr>
+      </w:pPr>
+      <w:r>
+        <w:rPr>
+          <w:lang w:val="vi" w:eastAsia="vi"/>
+        </w:rPr>
+        <w:object w:dxaOrig="9986" w:dyaOrig="3552" w14:anchorId="6A5E845D">
+          <v:shape id="_x0000_i1036" type="#_x0000_t75" style="width:499.5pt;height:177.75pt" o:ole="">
+            <v:imagedata r:id="rId33" o:title=""/>
+          </v:shape>
+          <o:OLEObject Type="Link" ProgID="Excel.Sheet.12" ShapeID="_x0000_i1036" DrawAspect="Content" r:id="rId34" UpdateMode="Always">
+            <o:LinkType>EnhancedMetaFile</o:LinkType>
+            <o:LockedField>false</o:LockedField>
+            <o:FieldCodes>\* MERGEFORMAT</o:FieldCodes>
+          </o:OLEObject>
+        </w:object>
+      </w:r>
+    </w:p>
+    <w:p>
+      <w:pPr>
         <w:pStyle w:val="Heading2"/>
       </w:pPr>
       <w:r>
@@ -978,6 +1001,7 @@
           <w:sz w:val="26"/>
           <w:szCs w:val="26"/>
         </w:rPr>
+        <w:lastRenderedPageBreak/>
         <w:t>Giảm thiểu rủi ro bằng việc sử dụng nguồn lực sẵn có về công nghệ, con người và tổ chức</w:t>
       </w:r>
     </w:p>
@@ -1060,7 +1084,6 @@
           <w:szCs w:val="26"/>
           <w:bdr w:val="none" w:sz="0" w:space="0" w:color="auto" w:frame="1"/>
         </w:rPr>
-        <w:lastRenderedPageBreak/>
         <w:t>Ở một số ngành nghề, luôn tồn tại sẵn các rủi ro. Mỗi rủi ro trong số đó sẽ được kiểm tra xem có xảy ra không khi mà doanh nghiệp thực hiện những hành vi cụ thể</w:t>
       </w:r>
     </w:p>
@@ -1466,7 +1489,7 @@
         </w:rPr>
         <w:t>Chấp nhận và duy trì mức độ thiệt hại khi xảy ra sự cố </w:t>
       </w:r>
-      <w:hyperlink r:id="rId33" w:tgtFrame="_blank" w:history="1">
+      <w:hyperlink r:id="rId35" w:tgtFrame="_blank" w:history="1">
         <w:r>
           <w:rPr>
             <w:rFonts w:ascii="Times New Roman" w:eastAsia="Times New Roman" w:hAnsi="Times New Roman" w:cs="Times New Roman"/>
@@ -1506,6 +1529,7 @@
           <w:szCs w:val="26"/>
           <w:bdr w:val="none" w:sz="0" w:space="0" w:color="auto" w:frame="1"/>
         </w:rPr>
+        <w:lastRenderedPageBreak/>
         <w:t>Là một chiến lược thích hợp cho những rủi ro nhỏ nhưng lợi ích lớn</w:t>
       </w:r>
     </w:p>
@@ -1587,7 +1611,7 @@
         </w:rPr>
         <w:t>Mua bảo hiểm </w:t>
       </w:r>
-      <w:hyperlink r:id="rId34" w:tgtFrame="_blank" w:history="1">
+      <w:hyperlink r:id="rId36" w:tgtFrame="_blank" w:history="1">
         <w:r>
           <w:rPr>
             <w:rFonts w:ascii="Times New Roman" w:eastAsia="Times New Roman" w:hAnsi="Times New Roman" w:cs="Times New Roman"/>
@@ -1709,7 +1733,6 @@
           <w:szCs w:val="26"/>
           <w:bdr w:val="none" w:sz="0" w:space="0" w:color="auto" w:frame="1"/>
         </w:rPr>
-        <w:lastRenderedPageBreak/>
         <w:t>Việc quản lý rủi ro phải được thực hiện bởi cấp quản lý thích hợp. Ví dụ rủi ro liên quan đến hình ảnh của công ty phải đo cấp quản lý cao nhất quyết định</w:t>
       </w:r>
     </w:p>
@@ -2118,6 +2141,7 @@
           <w:szCs w:val="26"/>
           <w:bdr w:val="none" w:sz="0" w:space="0" w:color="auto" w:frame="1"/>
         </w:rPr>
+        <w:lastRenderedPageBreak/>
         <w:t>Ví dụ rủi ro thông tin có thể làm thay đổi nhanh chóng môi trường kinh doanh</w:t>
       </w:r>
     </w:p>
@@ -2271,7 +2295,6 @@
         <w:pStyle w:val="Heading1"/>
       </w:pPr>
       <w:r>
-        <w:lastRenderedPageBreak/>
         <w:t>12. KẾ HOẠCH TRIỂN KHAI DỰ ÁN</w:t>
       </w:r>
     </w:p>
@@ -2475,6 +2498,7 @@
         <w:pStyle w:val="Heading3"/>
       </w:pPr>
       <w:r>
+        <w:lastRenderedPageBreak/>
         <w:t>Địa điểm tổ chức</w:t>
       </w:r>
     </w:p>
@@ -2521,16 +2545,7 @@
           <w:sz w:val="26"/>
           <w:szCs w:val="26"/>
         </w:rPr>
-        <w:t xml:space="preserve">Trong trường hợp không gian mặt tiền không đủ để tổ chức lễ khai trương thì chọn phương án tổ chức trong showroom, văn phòng… Phương án này an toàn hơn về thời tiết, chủ động </w:t>
-      </w:r>
-      <w:r>
-        <w:rPr>
-          <w:rFonts w:ascii="Times New Roman" w:hAnsi="Times New Roman" w:cs="Times New Roman"/>
-          <w:sz w:val="26"/>
-          <w:szCs w:val="26"/>
-        </w:rPr>
-        <w:lastRenderedPageBreak/>
-        <w:t>được nhiệt độ không gian. Nhưng sẽ giảm đi yếu tố truyền thông của buổi lễ khai trương cho các sản phẩm, dịch vụ đối với người đi đường.</w:t>
+        <w:t>Trong trường hợp không gian mặt tiền không đủ để tổ chức lễ khai trương thì chọn phương án tổ chức trong showroom, văn phòng… Phương án này an toàn hơn về thời tiết, chủ động được nhiệt độ không gian. Nhưng sẽ giảm đi yếu tố truyền thông của buổi lễ khai trương cho các sản phẩm, dịch vụ đối với người đi đường.</w:t>
       </w:r>
     </w:p>
     <w:p>
@@ -2961,6 +2976,7 @@
           <w:sz w:val="26"/>
           <w:szCs w:val="26"/>
         </w:rPr>
+        <w:lastRenderedPageBreak/>
         <w:t>Khu vực cổng chào: Lắp đặt cổng chào (cổng hơi), cột barie, thảm đỏ, cây kiểng lối đi khu vực lễ.</w:t>
       </w:r>
     </w:p>
@@ -3040,7 +3056,6 @@
     </w:p>
     <w:p>
       <w:r>
-        <w:lastRenderedPageBreak/>
         <w:t>Sau khi chọn được ngày tốt để khai trương, doanh nghiệp cần chuẩn bị những lễ vật để dâng lên hương án theo tục lệ để cầu cho showroom, cửa hàng, văn phòng được làm ăn thuận lợi, may mắn.</w:t>
       </w:r>
     </w:p>
@@ -3063,10 +3078,10 @@
       </w:pPr>
       <w:r>
         <w:object w:dxaOrig="10188" w:dyaOrig="5880" w14:anchorId="5CBE1DC4">
-          <v:shape id="_x0000_i1056" type="#_x0000_t75" style="width:509.45pt;height:294pt" o:ole="">
-            <v:imagedata r:id="rId35" o:title=""/>
+          <v:shape id="_x0000_i1035" type="#_x0000_t75" style="width:509.25pt;height:294pt" o:ole="">
+            <v:imagedata r:id="rId37" o:title=""/>
           </v:shape>
-          <o:OLEObject Type="Link" ProgID="Excel.Sheet.12" ShapeID="_x0000_i1056" DrawAspect="Content" r:id="rId36" UpdateMode="Always">
+          <o:OLEObject Type="Link" ProgID="Excel.Sheet.12" ShapeID="_x0000_i1035" DrawAspect="Content" r:id="rId38" UpdateMode="Always">
             <o:LinkType>EnhancedMetaFile</o:LinkType>
             <o:LockedField>false</o:LockedField>
           </o:OLEObject>
@@ -3079,7 +3094,7 @@
       </w:pPr>
     </w:p>
     <w:sectPr>
-      <w:headerReference w:type="default" r:id="rId37"/>
+      <w:headerReference w:type="default" r:id="rId39"/>
       <w:pgSz w:w="12240" w:h="15840"/>
       <w:pgMar w:top="1134" w:right="1134" w:bottom="1134" w:left="1134" w:header="720" w:footer="720" w:gutter="0"/>
       <w:cols w:space="720"/>
@@ -3285,7 +3300,7 @@
         <v:path o:extrusionok="f" gradientshapeok="t" o:connecttype="rect"/>
         <o:lock v:ext="edit" aspectratio="t"/>
       </v:shapetype>
-      <v:shape id="_x0000_i1052" type="#_x0000_t75" style="width:11.45pt;height:11.45pt" o:bullet="t">
+      <v:shape id="_x0000_i1032" type="#_x0000_t75" style="width:11.25pt;height:11.25pt" o:bullet="t">
         <v:imagedata r:id="rId1" o:title="mso6CF7"/>
       </v:shape>
     </w:pict>
@@ -5719,6 +5734,7 @@
   <w:style w:type="character" w:default="1" w:styleId="DefaultParagraphFont">
     <w:name w:val="Default Paragraph Font"/>
     <w:uiPriority w:val="1"/>
+    <w:semiHidden/>
     <w:unhideWhenUsed/>
   </w:style>
   <w:style w:type="table" w:default="1" w:styleId="TableNormal">

</xml_diff>